<commit_message>
inrichten van de ontwikkelomgeving
hoop dat hij zo goed is want weet niet precies wat ik dan vergeten ben
</commit_message>
<xml_diff>
--- a/2F. Ontwikkelomgeving/Inrichten van de ontwikkelomgeving.docx
+++ b/2F. Ontwikkelomgeving/Inrichten van de ontwikkelomgeving.docx
@@ -22,6 +22,8 @@
         </w:rPr>
         <w:t>Inrichten van de ontwikkelomgeving</w:t>
       </w:r>
+      <w:bookmarkStart w:id="0" w:name="_GoBack"/>
+      <w:bookmarkEnd w:id="0"/>
     </w:p>
     <w:p>
       <w:pPr>
@@ -929,18 +931,16 @@
               </w:rPr>
               <w:t xml:space="preserve">Office </w:t>
             </w:r>
-            <w:proofErr w:type="spellStart"/>
-            <w:r>
-              <w:rPr>
-                <w:rFonts w:ascii="Arial" w:hAnsi="Arial" w:cs="Arial"/>
-                <w:b w:val="0"/>
-                <w:sz w:val="24"/>
-                <w:szCs w:val="24"/>
-                <w:lang w:val="en-US"/>
-              </w:rPr>
-              <w:t>pakket</w:t>
-            </w:r>
-            <w:proofErr w:type="spellEnd"/>
+            <w:r>
+              <w:rPr>
+                <w:rFonts w:ascii="Arial" w:hAnsi="Arial" w:cs="Arial"/>
+                <w:b w:val="0"/>
+                <w:sz w:val="24"/>
+                <w:szCs w:val="24"/>
+                <w:lang w:val="en-US"/>
+              </w:rPr>
+              <w:t>packet</w:t>
+            </w:r>
           </w:p>
         </w:tc>
         <w:tc>
@@ -1042,6 +1042,14 @@
         </w:rPr>
         <w:t>De programma’s bij de naam staan worden door de persoon zelf geïnstalleerd en beheert.</w:t>
       </w:r>
+      <w:r>
+        <w:rPr>
+          <w:rFonts w:ascii="Arial" w:hAnsi="Arial" w:cs="Arial"/>
+          <w:sz w:val="24"/>
+          <w:szCs w:val="24"/>
+        </w:rPr>
+        <w:t xml:space="preserve"> Zodat iedereen precies weet hoe zijn ontwikkelomgeving er uit zit en werkt.</w:t>
+      </w:r>
     </w:p>
     <w:p>
       <w:pPr>
@@ -1084,8 +1092,6 @@
           <w:szCs w:val="24"/>
         </w:rPr>
       </w:pPr>
-      <w:bookmarkStart w:id="0" w:name="_GoBack"/>
-      <w:bookmarkEnd w:id="0"/>
     </w:p>
     <w:p>
       <w:pPr>
@@ -2133,6 +2139,7 @@
               <w:t xml:space="preserve">Adobe </w:t>
             </w:r>
             <w:proofErr w:type="spellStart"/>
+            <w:proofErr w:type="gramStart"/>
             <w:r>
               <w:rPr>
                 <w:rFonts w:ascii="Arial" w:hAnsi="Arial" w:cs="Arial"/>
@@ -2143,6 +2150,7 @@
               <w:t>photoshop</w:t>
             </w:r>
             <w:proofErr w:type="spellEnd"/>
+            <w:proofErr w:type="gramEnd"/>
             <w:r>
               <w:rPr>
                 <w:rFonts w:ascii="Arial" w:hAnsi="Arial" w:cs="Arial"/>
@@ -2350,6 +2358,21 @@
                 <w:szCs w:val="24"/>
               </w:rPr>
               <w:tab/>
+            </w:r>
+            <w:r>
+              <w:rPr>
+                <w:rFonts w:ascii="Arial" w:hAnsi="Arial" w:cs="Arial"/>
+                <w:sz w:val="24"/>
+                <w:szCs w:val="24"/>
+              </w:rPr>
+              <w:t xml:space="preserve">     </w:t>
+            </w:r>
+            <w:r>
+              <w:rPr>
+                <w:rFonts w:ascii="Arial" w:hAnsi="Arial" w:cs="Arial"/>
+                <w:sz w:val="24"/>
+                <w:szCs w:val="24"/>
+              </w:rPr>
               <w:t>5.6.17</w:t>
             </w:r>
           </w:p>
@@ -2369,6 +2392,14 @@
                 <w:szCs w:val="24"/>
               </w:rPr>
             </w:pPr>
+            <w:r>
+              <w:rPr>
+                <w:rFonts w:ascii="Arial" w:hAnsi="Arial" w:cs="Arial"/>
+                <w:sz w:val="24"/>
+                <w:szCs w:val="24"/>
+              </w:rPr>
+              <w:t>n.v.t</w:t>
+            </w:r>
           </w:p>
         </w:tc>
       </w:tr>
@@ -2440,6 +2471,14 @@
                 <w:szCs w:val="24"/>
               </w:rPr>
             </w:pPr>
+            <w:r>
+              <w:rPr>
+                <w:rFonts w:ascii="Arial" w:hAnsi="Arial" w:cs="Arial"/>
+                <w:sz w:val="24"/>
+                <w:szCs w:val="24"/>
+              </w:rPr>
+              <w:t>n.v.t</w:t>
+            </w:r>
           </w:p>
         </w:tc>
       </w:tr>
@@ -2537,6 +2576,18 @@
         </w:tc>
       </w:tr>
     </w:tbl>
+    <w:p>
+      <w:pPr>
+        <w:pStyle w:val="Geenafstand"/>
+        <w:jc w:val="center"/>
+        <w:rPr>
+          <w:rFonts w:ascii="Arial" w:hAnsi="Arial" w:cs="Arial"/>
+          <w:b/>
+          <w:sz w:val="24"/>
+          <w:szCs w:val="24"/>
+        </w:rPr>
+      </w:pPr>
+    </w:p>
     <w:p>
       <w:pPr>
         <w:pStyle w:val="Geenafstand"/>
@@ -2567,6 +2618,7 @@
           <w:sz w:val="24"/>
           <w:szCs w:val="24"/>
         </w:rPr>
+        <w:lastRenderedPageBreak/>
         <w:t>Hardware:</w:t>
       </w:r>
     </w:p>
@@ -2608,7 +2660,6 @@
                 <w:sz w:val="24"/>
                 <w:szCs w:val="24"/>
               </w:rPr>
-              <w:lastRenderedPageBreak/>
               <w:t>Hardware naam</w:t>
             </w:r>
           </w:p>
@@ -2749,6 +2800,18 @@
         </w:tc>
       </w:tr>
     </w:tbl>
+    <w:p>
+      <w:pPr>
+        <w:pStyle w:val="Geenafstand"/>
+        <w:rPr>
+          <w:rFonts w:ascii="Arial" w:hAnsi="Arial" w:cs="Arial"/>
+          <w:b/>
+          <w:sz w:val="24"/>
+          <w:szCs w:val="24"/>
+          <w:lang w:val="en-US"/>
+        </w:rPr>
+      </w:pPr>
+    </w:p>
     <w:p>
       <w:pPr>
         <w:pStyle w:val="Geenafstand"/>
@@ -3531,6 +3594,7 @@
               <w:t xml:space="preserve">Adobe </w:t>
             </w:r>
             <w:proofErr w:type="spellStart"/>
+            <w:proofErr w:type="gramStart"/>
             <w:r>
               <w:rPr>
                 <w:rFonts w:ascii="Arial" w:hAnsi="Arial" w:cs="Arial"/>
@@ -3541,6 +3605,7 @@
               <w:t>photoshop</w:t>
             </w:r>
             <w:proofErr w:type="spellEnd"/>
+            <w:proofErr w:type="gramEnd"/>
             <w:r>
               <w:rPr>
                 <w:rFonts w:ascii="Arial" w:hAnsi="Arial" w:cs="Arial"/>
@@ -3902,7 +3967,195 @@
           </w:p>
         </w:tc>
       </w:tr>
+      <w:tr>
+        <w:tc>
+          <w:tcPr>
+            <w:cnfStyle w:val="001000000000" w:firstRow="0" w:lastRow="0" w:firstColumn="1" w:lastColumn="0" w:oddVBand="0" w:evenVBand="0" w:oddHBand="0" w:evenHBand="0" w:firstRowFirstColumn="0" w:firstRowLastColumn="0" w:lastRowFirstColumn="0" w:lastRowLastColumn="0"/>
+            <w:tcW w:w="2265" w:type="dxa"/>
+          </w:tcPr>
+          <w:p>
+            <w:pPr>
+              <w:pStyle w:val="Geenafstand"/>
+              <w:jc w:val="center"/>
+              <w:rPr>
+                <w:rFonts w:ascii="Arial" w:hAnsi="Arial" w:cs="Arial"/>
+                <w:b w:val="0"/>
+                <w:sz w:val="24"/>
+                <w:szCs w:val="24"/>
+              </w:rPr>
+            </w:pPr>
+            <w:proofErr w:type="spellStart"/>
+            <w:r>
+              <w:rPr>
+                <w:rFonts w:ascii="Arial" w:hAnsi="Arial" w:cs="Arial"/>
+                <w:b w:val="0"/>
+                <w:sz w:val="24"/>
+                <w:szCs w:val="24"/>
+              </w:rPr>
+              <w:t>Mysql</w:t>
+            </w:r>
+            <w:proofErr w:type="spellEnd"/>
+            <w:r>
+              <w:rPr>
+                <w:rFonts w:ascii="Arial" w:hAnsi="Arial" w:cs="Arial"/>
+                <w:b w:val="0"/>
+                <w:sz w:val="24"/>
+                <w:szCs w:val="24"/>
+              </w:rPr>
+              <w:t xml:space="preserve"> server</w:t>
+            </w:r>
+          </w:p>
+        </w:tc>
+        <w:tc>
+          <w:tcPr>
+            <w:tcW w:w="2265" w:type="dxa"/>
+          </w:tcPr>
+          <w:p>
+            <w:pPr>
+              <w:pStyle w:val="Geenafstand"/>
+              <w:tabs>
+                <w:tab w:val="left" w:pos="342"/>
+              </w:tabs>
+              <w:cnfStyle w:val="000000000000" w:firstRow="0" w:lastRow="0" w:firstColumn="0" w:lastColumn="0" w:oddVBand="0" w:evenVBand="0" w:oddHBand="0" w:evenHBand="0" w:firstRowFirstColumn="0" w:firstRowLastColumn="0" w:lastRowFirstColumn="0" w:lastRowLastColumn="0"/>
+              <w:rPr>
+                <w:rFonts w:ascii="Arial" w:hAnsi="Arial" w:cs="Arial"/>
+                <w:sz w:val="24"/>
+                <w:szCs w:val="24"/>
+              </w:rPr>
+            </w:pPr>
+            <w:r>
+              <w:rPr>
+                <w:rFonts w:ascii="Arial" w:hAnsi="Arial" w:cs="Arial"/>
+                <w:sz w:val="24"/>
+                <w:szCs w:val="24"/>
+              </w:rPr>
+              <w:tab/>
+              <w:t xml:space="preserve">     5.6.17</w:t>
+            </w:r>
+          </w:p>
+        </w:tc>
+        <w:tc>
+          <w:tcPr>
+            <w:tcW w:w="2265" w:type="dxa"/>
+          </w:tcPr>
+          <w:p>
+            <w:pPr>
+              <w:pStyle w:val="Geenafstand"/>
+              <w:jc w:val="center"/>
+              <w:cnfStyle w:val="000000000000" w:firstRow="0" w:lastRow="0" w:firstColumn="0" w:lastColumn="0" w:oddVBand="0" w:evenVBand="0" w:oddHBand="0" w:evenHBand="0" w:firstRowFirstColumn="0" w:firstRowLastColumn="0" w:lastRowFirstColumn="0" w:lastRowLastColumn="0"/>
+              <w:rPr>
+                <w:rFonts w:ascii="Arial" w:hAnsi="Arial" w:cs="Arial"/>
+                <w:sz w:val="24"/>
+                <w:szCs w:val="24"/>
+              </w:rPr>
+            </w:pPr>
+            <w:r>
+              <w:rPr>
+                <w:rFonts w:ascii="Arial" w:hAnsi="Arial" w:cs="Arial"/>
+                <w:sz w:val="24"/>
+                <w:szCs w:val="24"/>
+              </w:rPr>
+              <w:t>n.v.t</w:t>
+            </w:r>
+          </w:p>
+        </w:tc>
+      </w:tr>
+      <w:tr>
+        <w:trPr>
+          <w:cnfStyle w:val="000000100000" w:firstRow="0" w:lastRow="0" w:firstColumn="0" w:lastColumn="0" w:oddVBand="0" w:evenVBand="0" w:oddHBand="1" w:evenHBand="0" w:firstRowFirstColumn="0" w:firstRowLastColumn="0" w:lastRowFirstColumn="0" w:lastRowLastColumn="0"/>
+        </w:trPr>
+        <w:tc>
+          <w:tcPr>
+            <w:cnfStyle w:val="001000000000" w:firstRow="0" w:lastRow="0" w:firstColumn="1" w:lastColumn="0" w:oddVBand="0" w:evenVBand="0" w:oddHBand="0" w:evenHBand="0" w:firstRowFirstColumn="0" w:firstRowLastColumn="0" w:lastRowFirstColumn="0" w:lastRowLastColumn="0"/>
+            <w:tcW w:w="2265" w:type="dxa"/>
+          </w:tcPr>
+          <w:p>
+            <w:pPr>
+              <w:pStyle w:val="Geenafstand"/>
+              <w:jc w:val="center"/>
+              <w:rPr>
+                <w:rFonts w:ascii="Arial" w:hAnsi="Arial" w:cs="Arial"/>
+                <w:b w:val="0"/>
+                <w:sz w:val="24"/>
+                <w:szCs w:val="24"/>
+              </w:rPr>
+            </w:pPr>
+            <w:r>
+              <w:rPr>
+                <w:rFonts w:ascii="Arial" w:hAnsi="Arial" w:cs="Arial"/>
+                <w:b w:val="0"/>
+                <w:sz w:val="24"/>
+                <w:szCs w:val="24"/>
+              </w:rPr>
+              <w:t>apache</w:t>
+            </w:r>
+          </w:p>
+        </w:tc>
+        <w:tc>
+          <w:tcPr>
+            <w:tcW w:w="2265" w:type="dxa"/>
+          </w:tcPr>
+          <w:p>
+            <w:pPr>
+              <w:pStyle w:val="Geenafstand"/>
+              <w:jc w:val="center"/>
+              <w:cnfStyle w:val="000000100000" w:firstRow="0" w:lastRow="0" w:firstColumn="0" w:lastColumn="0" w:oddVBand="0" w:evenVBand="0" w:oddHBand="1" w:evenHBand="0" w:firstRowFirstColumn="0" w:firstRowLastColumn="0" w:lastRowFirstColumn="0" w:lastRowLastColumn="0"/>
+              <w:rPr>
+                <w:rFonts w:ascii="Arial" w:hAnsi="Arial" w:cs="Arial"/>
+                <w:sz w:val="24"/>
+                <w:szCs w:val="24"/>
+              </w:rPr>
+            </w:pPr>
+            <w:r>
+              <w:rPr>
+                <w:rFonts w:ascii="Arial" w:hAnsi="Arial" w:cs="Arial"/>
+                <w:sz w:val="24"/>
+                <w:szCs w:val="24"/>
+              </w:rPr>
+              <w:t>2.4.9</w:t>
+            </w:r>
+          </w:p>
+        </w:tc>
+        <w:tc>
+          <w:tcPr>
+            <w:tcW w:w="2265" w:type="dxa"/>
+          </w:tcPr>
+          <w:p>
+            <w:pPr>
+              <w:pStyle w:val="Geenafstand"/>
+              <w:jc w:val="center"/>
+              <w:cnfStyle w:val="000000100000" w:firstRow="0" w:lastRow="0" w:firstColumn="0" w:lastColumn="0" w:oddVBand="0" w:evenVBand="0" w:oddHBand="1" w:evenHBand="0" w:firstRowFirstColumn="0" w:firstRowLastColumn="0" w:lastRowFirstColumn="0" w:lastRowLastColumn="0"/>
+              <w:rPr>
+                <w:rFonts w:ascii="Arial" w:hAnsi="Arial" w:cs="Arial"/>
+                <w:sz w:val="24"/>
+                <w:szCs w:val="24"/>
+              </w:rPr>
+            </w:pPr>
+            <w:r>
+              <w:rPr>
+                <w:rFonts w:ascii="Arial" w:hAnsi="Arial" w:cs="Arial"/>
+                <w:sz w:val="24"/>
+                <w:szCs w:val="24"/>
+              </w:rPr>
+              <w:t>n.v.t</w:t>
+            </w:r>
+          </w:p>
+        </w:tc>
+      </w:tr>
     </w:tbl>
+    <w:p>
+      <w:pPr>
+        <w:pStyle w:val="Geenafstand"/>
+        <w:jc w:val="center"/>
+        <w:rPr>
+          <w:rFonts w:ascii="Arial" w:hAnsi="Arial" w:cs="Arial"/>
+          <w:b/>
+          <w:sz w:val="24"/>
+          <w:szCs w:val="24"/>
+          <w:lang w:val="en-US"/>
+        </w:rPr>
+      </w:pPr>
+    </w:p>
     <w:p>
       <w:pPr>
         <w:pStyle w:val="Geenafstand"/>
@@ -4111,17 +4364,6 @@
     </w:p>
     <w:p>
       <w:pPr>
-        <w:rPr>
-          <w:rFonts w:ascii="Arial" w:hAnsi="Arial" w:cs="Arial"/>
-          <w:b/>
-          <w:sz w:val="24"/>
-          <w:szCs w:val="24"/>
-          <w:lang w:val="en-US"/>
-        </w:rPr>
-      </w:pPr>
-    </w:p>
-    <w:p>
-      <w:pPr>
         <w:pStyle w:val="Geenafstand"/>
         <w:rPr>
           <w:rFonts w:ascii="Arial" w:hAnsi="Arial" w:cs="Arial"/>
@@ -4139,6 +4381,7 @@
           <w:szCs w:val="24"/>
           <w:lang w:val="en-US"/>
         </w:rPr>
+        <w:lastRenderedPageBreak/>
         <w:t>Jorrit:</w:t>
       </w:r>
     </w:p>
@@ -5182,6 +5425,7 @@
               <w:t xml:space="preserve">Adobe </w:t>
             </w:r>
             <w:proofErr w:type="spellStart"/>
+            <w:proofErr w:type="gramStart"/>
             <w:r>
               <w:rPr>
                 <w:rFonts w:ascii="Arial" w:hAnsi="Arial" w:cs="Arial"/>
@@ -5192,6 +5436,7 @@
               <w:t>photoshop</w:t>
             </w:r>
             <w:proofErr w:type="spellEnd"/>
+            <w:proofErr w:type="gramEnd"/>
             <w:r>
               <w:rPr>
                 <w:rFonts w:ascii="Arial" w:hAnsi="Arial" w:cs="Arial"/>
@@ -5397,6 +5642,181 @@
                 <w:szCs w:val="24"/>
               </w:rPr>
               <w:t>HTML5</w:t>
+            </w:r>
+          </w:p>
+        </w:tc>
+        <w:tc>
+          <w:tcPr>
+            <w:tcW w:w="2265" w:type="dxa"/>
+          </w:tcPr>
+          <w:p>
+            <w:pPr>
+              <w:pStyle w:val="Geenafstand"/>
+              <w:jc w:val="center"/>
+              <w:cnfStyle w:val="000000100000" w:firstRow="0" w:lastRow="0" w:firstColumn="0" w:lastColumn="0" w:oddVBand="0" w:evenVBand="0" w:oddHBand="1" w:evenHBand="0" w:firstRowFirstColumn="0" w:firstRowLastColumn="0" w:lastRowFirstColumn="0" w:lastRowLastColumn="0"/>
+              <w:rPr>
+                <w:rFonts w:ascii="Arial" w:hAnsi="Arial" w:cs="Arial"/>
+                <w:sz w:val="24"/>
+                <w:szCs w:val="24"/>
+              </w:rPr>
+            </w:pPr>
+            <w:r>
+              <w:rPr>
+                <w:rFonts w:ascii="Arial" w:hAnsi="Arial" w:cs="Arial"/>
+                <w:sz w:val="24"/>
+                <w:szCs w:val="24"/>
+              </w:rPr>
+              <w:t>n.v.t</w:t>
+            </w:r>
+          </w:p>
+        </w:tc>
+      </w:tr>
+      <w:tr>
+        <w:tc>
+          <w:tcPr>
+            <w:cnfStyle w:val="001000000000" w:firstRow="0" w:lastRow="0" w:firstColumn="1" w:lastColumn="0" w:oddVBand="0" w:evenVBand="0" w:oddHBand="0" w:evenHBand="0" w:firstRowFirstColumn="0" w:firstRowLastColumn="0" w:lastRowFirstColumn="0" w:lastRowLastColumn="0"/>
+            <w:tcW w:w="2265" w:type="dxa"/>
+          </w:tcPr>
+          <w:p>
+            <w:pPr>
+              <w:pStyle w:val="Geenafstand"/>
+              <w:jc w:val="center"/>
+              <w:rPr>
+                <w:rFonts w:ascii="Arial" w:hAnsi="Arial" w:cs="Arial"/>
+                <w:b w:val="0"/>
+                <w:sz w:val="24"/>
+                <w:szCs w:val="24"/>
+              </w:rPr>
+            </w:pPr>
+            <w:proofErr w:type="spellStart"/>
+            <w:r>
+              <w:rPr>
+                <w:rFonts w:ascii="Arial" w:hAnsi="Arial" w:cs="Arial"/>
+                <w:b w:val="0"/>
+                <w:sz w:val="24"/>
+                <w:szCs w:val="24"/>
+              </w:rPr>
+              <w:t>Mysql</w:t>
+            </w:r>
+            <w:proofErr w:type="spellEnd"/>
+            <w:r>
+              <w:rPr>
+                <w:rFonts w:ascii="Arial" w:hAnsi="Arial" w:cs="Arial"/>
+                <w:b w:val="0"/>
+                <w:sz w:val="24"/>
+                <w:szCs w:val="24"/>
+              </w:rPr>
+              <w:t xml:space="preserve"> server</w:t>
+            </w:r>
+          </w:p>
+        </w:tc>
+        <w:tc>
+          <w:tcPr>
+            <w:tcW w:w="2265" w:type="dxa"/>
+          </w:tcPr>
+          <w:p>
+            <w:pPr>
+              <w:pStyle w:val="Geenafstand"/>
+              <w:tabs>
+                <w:tab w:val="left" w:pos="342"/>
+              </w:tabs>
+              <w:cnfStyle w:val="000000000000" w:firstRow="0" w:lastRow="0" w:firstColumn="0" w:lastColumn="0" w:oddVBand="0" w:evenVBand="0" w:oddHBand="0" w:evenHBand="0" w:firstRowFirstColumn="0" w:firstRowLastColumn="0" w:lastRowFirstColumn="0" w:lastRowLastColumn="0"/>
+              <w:rPr>
+                <w:rFonts w:ascii="Arial" w:hAnsi="Arial" w:cs="Arial"/>
+                <w:sz w:val="24"/>
+                <w:szCs w:val="24"/>
+              </w:rPr>
+            </w:pPr>
+            <w:r>
+              <w:rPr>
+                <w:rFonts w:ascii="Arial" w:hAnsi="Arial" w:cs="Arial"/>
+                <w:sz w:val="24"/>
+                <w:szCs w:val="24"/>
+              </w:rPr>
+              <w:tab/>
+              <w:t xml:space="preserve">     5.6.17</w:t>
+            </w:r>
+          </w:p>
+        </w:tc>
+        <w:tc>
+          <w:tcPr>
+            <w:tcW w:w="2265" w:type="dxa"/>
+          </w:tcPr>
+          <w:p>
+            <w:pPr>
+              <w:pStyle w:val="Geenafstand"/>
+              <w:jc w:val="center"/>
+              <w:cnfStyle w:val="000000000000" w:firstRow="0" w:lastRow="0" w:firstColumn="0" w:lastColumn="0" w:oddVBand="0" w:evenVBand="0" w:oddHBand="0" w:evenHBand="0" w:firstRowFirstColumn="0" w:firstRowLastColumn="0" w:lastRowFirstColumn="0" w:lastRowLastColumn="0"/>
+              <w:rPr>
+                <w:rFonts w:ascii="Arial" w:hAnsi="Arial" w:cs="Arial"/>
+                <w:sz w:val="24"/>
+                <w:szCs w:val="24"/>
+              </w:rPr>
+            </w:pPr>
+            <w:r>
+              <w:rPr>
+                <w:rFonts w:ascii="Arial" w:hAnsi="Arial" w:cs="Arial"/>
+                <w:sz w:val="24"/>
+                <w:szCs w:val="24"/>
+              </w:rPr>
+              <w:t>n.v.t</w:t>
+            </w:r>
+          </w:p>
+        </w:tc>
+      </w:tr>
+      <w:tr>
+        <w:trPr>
+          <w:cnfStyle w:val="000000100000" w:firstRow="0" w:lastRow="0" w:firstColumn="0" w:lastColumn="0" w:oddVBand="0" w:evenVBand="0" w:oddHBand="1" w:evenHBand="0" w:firstRowFirstColumn="0" w:firstRowLastColumn="0" w:lastRowFirstColumn="0" w:lastRowLastColumn="0"/>
+        </w:trPr>
+        <w:tc>
+          <w:tcPr>
+            <w:cnfStyle w:val="001000000000" w:firstRow="0" w:lastRow="0" w:firstColumn="1" w:lastColumn="0" w:oddVBand="0" w:evenVBand="0" w:oddHBand="0" w:evenHBand="0" w:firstRowFirstColumn="0" w:firstRowLastColumn="0" w:lastRowFirstColumn="0" w:lastRowLastColumn="0"/>
+            <w:tcW w:w="2265" w:type="dxa"/>
+          </w:tcPr>
+          <w:p>
+            <w:pPr>
+              <w:pStyle w:val="Geenafstand"/>
+              <w:jc w:val="center"/>
+              <w:rPr>
+                <w:rFonts w:ascii="Arial" w:hAnsi="Arial" w:cs="Arial"/>
+                <w:b w:val="0"/>
+                <w:sz w:val="24"/>
+                <w:szCs w:val="24"/>
+              </w:rPr>
+            </w:pPr>
+            <w:r>
+              <w:rPr>
+                <w:rFonts w:ascii="Arial" w:hAnsi="Arial" w:cs="Arial"/>
+                <w:b w:val="0"/>
+                <w:sz w:val="24"/>
+                <w:szCs w:val="24"/>
+              </w:rPr>
+              <w:t>apache</w:t>
+            </w:r>
+          </w:p>
+        </w:tc>
+        <w:tc>
+          <w:tcPr>
+            <w:tcW w:w="2265" w:type="dxa"/>
+          </w:tcPr>
+          <w:p>
+            <w:pPr>
+              <w:pStyle w:val="Geenafstand"/>
+              <w:jc w:val="center"/>
+              <w:cnfStyle w:val="000000100000" w:firstRow="0" w:lastRow="0" w:firstColumn="0" w:lastColumn="0" w:oddVBand="0" w:evenVBand="0" w:oddHBand="1" w:evenHBand="0" w:firstRowFirstColumn="0" w:firstRowLastColumn="0" w:lastRowFirstColumn="0" w:lastRowLastColumn="0"/>
+              <w:rPr>
+                <w:rFonts w:ascii="Arial" w:hAnsi="Arial" w:cs="Arial"/>
+                <w:sz w:val="24"/>
+                <w:szCs w:val="24"/>
+              </w:rPr>
+            </w:pPr>
+            <w:r>
+              <w:rPr>
+                <w:rFonts w:ascii="Arial" w:hAnsi="Arial" w:cs="Arial"/>
+                <w:sz w:val="24"/>
+                <w:szCs w:val="24"/>
+              </w:rPr>
+              <w:t>2.4.9</w:t>
             </w:r>
           </w:p>
         </w:tc>
@@ -6799,7 +7219,7 @@
 </file>
 
 <file path=customXml/itemProps1.xml><?xml version="1.0" encoding="utf-8"?>
-<ds:datastoreItem xmlns:ds="http://schemas.openxmlformats.org/officeDocument/2006/customXml" ds:itemID="{6618886E-1A0A-4F38-8FFF-D2ACA4CF1221}">
+<ds:datastoreItem xmlns:ds="http://schemas.openxmlformats.org/officeDocument/2006/customXml" ds:itemID="{5ADB9DB6-C018-42B0-99A9-EBAC0B199443}">
   <ds:schemaRefs>
     <ds:schemaRef ds:uri="http://schemas.openxmlformats.org/officeDocument/2006/bibliography"/>
   </ds:schemaRefs>

</xml_diff>

<commit_message>
Database afgerond en onwikkelomgeving
</commit_message>
<xml_diff>
--- a/2F. Ontwikkelomgeving/Inrichten van de ontwikkelomgeving.docx
+++ b/2F. Ontwikkelomgeving/Inrichten van de ontwikkelomgeving.docx
@@ -22,8 +22,6 @@
         </w:rPr>
         <w:t>Inrichten van de ontwikkelomgeving</w:t>
       </w:r>
-      <w:bookmarkStart w:id="0" w:name="_GoBack"/>
-      <w:bookmarkEnd w:id="0"/>
     </w:p>
     <w:p>
       <w:pPr>
@@ -104,7 +102,6 @@
                 <w:lang w:val="en-US"/>
               </w:rPr>
             </w:pPr>
-            <w:proofErr w:type="spellStart"/>
             <w:r>
               <w:rPr>
                 <w:rFonts w:ascii="Arial" w:hAnsi="Arial" w:cs="Arial"/>
@@ -115,7 +112,6 @@
               </w:rPr>
               <w:t>Activiteit</w:t>
             </w:r>
-            <w:proofErr w:type="spellEnd"/>
           </w:p>
         </w:tc>
         <w:tc>
@@ -219,40 +215,16 @@
                 <w:lang w:val="en-US"/>
               </w:rPr>
             </w:pPr>
-            <w:proofErr w:type="spellStart"/>
-            <w:r>
-              <w:rPr>
-                <w:rFonts w:ascii="Arial" w:hAnsi="Arial" w:cs="Arial"/>
-                <w:b w:val="0"/>
-                <w:sz w:val="24"/>
-                <w:szCs w:val="24"/>
-                <w:lang w:val="en-US"/>
-              </w:rPr>
-              <w:t>Diagrammen</w:t>
-            </w:r>
-            <w:proofErr w:type="spellEnd"/>
-            <w:r>
-              <w:rPr>
-                <w:rFonts w:ascii="Arial" w:hAnsi="Arial" w:cs="Arial"/>
-                <w:b w:val="0"/>
-                <w:sz w:val="24"/>
-                <w:szCs w:val="24"/>
-                <w:lang w:val="en-US"/>
-              </w:rPr>
-              <w:t xml:space="preserve"> </w:t>
-            </w:r>
-            <w:proofErr w:type="spellStart"/>
-            <w:r>
-              <w:rPr>
-                <w:rFonts w:ascii="Arial" w:hAnsi="Arial" w:cs="Arial"/>
-                <w:b w:val="0"/>
-                <w:sz w:val="24"/>
-                <w:szCs w:val="24"/>
-                <w:lang w:val="en-US"/>
-              </w:rPr>
-              <w:t>maken</w:t>
-            </w:r>
-            <w:proofErr w:type="spellEnd"/>
+            <w:r>
+              <w:rPr>
+                <w:rFonts w:ascii="Arial" w:hAnsi="Arial" w:cs="Arial"/>
+                <w:b w:val="0"/>
+                <w:sz w:val="24"/>
+                <w:szCs w:val="24"/>
+                <w:lang w:val="en-US"/>
+              </w:rPr>
+              <w:t>Diagrammen maken</w:t>
+            </w:r>
           </w:p>
         </w:tc>
         <w:tc>
@@ -373,7 +345,6 @@
                 <w:lang w:val="en-US"/>
               </w:rPr>
             </w:pPr>
-            <w:proofErr w:type="spellStart"/>
             <w:r>
               <w:rPr>
                 <w:rFonts w:ascii="Arial" w:hAnsi="Arial" w:cs="Arial"/>
@@ -383,7 +354,6 @@
               </w:rPr>
               <w:t>Wamp</w:t>
             </w:r>
-            <w:proofErr w:type="spellEnd"/>
           </w:p>
         </w:tc>
         <w:tc>
@@ -400,7 +370,6 @@
                 <w:lang w:val="en-US"/>
               </w:rPr>
             </w:pPr>
-            <w:proofErr w:type="spellStart"/>
             <w:r>
               <w:rPr>
                 <w:rFonts w:ascii="Arial" w:hAnsi="Arial" w:cs="Arial"/>
@@ -410,7 +379,6 @@
               </w:rPr>
               <w:t>Wamp</w:t>
             </w:r>
-            <w:proofErr w:type="spellEnd"/>
           </w:p>
         </w:tc>
         <w:tc>
@@ -427,7 +395,6 @@
                 <w:lang w:val="en-US"/>
               </w:rPr>
             </w:pPr>
-            <w:proofErr w:type="spellStart"/>
             <w:r>
               <w:rPr>
                 <w:rFonts w:ascii="Arial" w:hAnsi="Arial" w:cs="Arial"/>
@@ -437,7 +404,6 @@
               </w:rPr>
               <w:t>Mamp</w:t>
             </w:r>
-            <w:proofErr w:type="spellEnd"/>
           </w:p>
         </w:tc>
       </w:tr>
@@ -518,27 +484,7 @@
                 <w:szCs w:val="24"/>
                 <w:lang w:val="en-US"/>
               </w:rPr>
-              <w:t xml:space="preserve">HP </w:t>
-            </w:r>
-            <w:proofErr w:type="spellStart"/>
-            <w:r>
-              <w:rPr>
-                <w:rFonts w:ascii="Arial" w:hAnsi="Arial" w:cs="Arial"/>
-                <w:sz w:val="24"/>
-                <w:szCs w:val="24"/>
-                <w:lang w:val="en-US"/>
-              </w:rPr>
-              <w:t>probook</w:t>
-            </w:r>
-            <w:proofErr w:type="spellEnd"/>
-            <w:r>
-              <w:rPr>
-                <w:rFonts w:ascii="Arial" w:hAnsi="Arial" w:cs="Arial"/>
-                <w:sz w:val="24"/>
-                <w:szCs w:val="24"/>
-                <w:lang w:val="en-US"/>
-              </w:rPr>
-              <w:t xml:space="preserve"> 450 g2</w:t>
+              <w:t>HP probook 450 g2</w:t>
             </w:r>
           </w:p>
         </w:tc>
@@ -556,25 +502,14 @@
                 <w:lang w:val="en-US"/>
               </w:rPr>
             </w:pPr>
-            <w:proofErr w:type="spellStart"/>
-            <w:r>
-              <w:rPr>
-                <w:rFonts w:ascii="Arial" w:hAnsi="Arial" w:cs="Arial"/>
-                <w:sz w:val="24"/>
-                <w:szCs w:val="24"/>
-                <w:lang w:val="en-US"/>
-              </w:rPr>
-              <w:t>Macbook</w:t>
-            </w:r>
-            <w:proofErr w:type="spellEnd"/>
-            <w:r>
-              <w:rPr>
-                <w:rFonts w:ascii="Arial" w:hAnsi="Arial" w:cs="Arial"/>
-                <w:sz w:val="24"/>
-                <w:szCs w:val="24"/>
-                <w:lang w:val="en-US"/>
-              </w:rPr>
-              <w:t xml:space="preserve"> Pro</w:t>
+            <w:r>
+              <w:rPr>
+                <w:rFonts w:ascii="Arial" w:hAnsi="Arial" w:cs="Arial"/>
+                <w:sz w:val="24"/>
+                <w:szCs w:val="24"/>
+                <w:lang w:val="en-US"/>
+              </w:rPr>
+              <w:t>Macbook Pro</w:t>
             </w:r>
           </w:p>
         </w:tc>
@@ -603,7 +538,6 @@
           <w:lang w:val="en-US"/>
         </w:rPr>
       </w:pPr>
-      <w:proofErr w:type="spellStart"/>
       <w:r>
         <w:rPr>
           <w:rFonts w:ascii="Arial" w:hAnsi="Arial" w:cs="Arial"/>
@@ -614,7 +548,6 @@
         </w:rPr>
         <w:t>Programma</w:t>
       </w:r>
-      <w:proofErr w:type="spellEnd"/>
       <w:r>
         <w:rPr>
           <w:rFonts w:ascii="Arial" w:hAnsi="Arial" w:cs="Arial"/>
@@ -656,7 +589,6 @@
                 <w:lang w:val="en-US"/>
               </w:rPr>
             </w:pPr>
-            <w:proofErr w:type="spellStart"/>
             <w:r>
               <w:rPr>
                 <w:rFonts w:ascii="Arial" w:hAnsi="Arial" w:cs="Arial"/>
@@ -667,7 +599,6 @@
               </w:rPr>
               <w:t>Programma</w:t>
             </w:r>
-            <w:proofErr w:type="spellEnd"/>
           </w:p>
         </w:tc>
         <w:tc>
@@ -685,27 +616,15 @@
                 <w:lang w:val="en-US"/>
               </w:rPr>
             </w:pPr>
-            <w:proofErr w:type="spellStart"/>
-            <w:r>
-              <w:rPr>
-                <w:rFonts w:ascii="Arial" w:hAnsi="Arial" w:cs="Arial"/>
-                <w:b w:val="0"/>
-                <w:sz w:val="24"/>
-                <w:szCs w:val="24"/>
-                <w:lang w:val="en-US"/>
-              </w:rPr>
-              <w:t>Programma</w:t>
-            </w:r>
-            <w:proofErr w:type="spellEnd"/>
-            <w:r>
-              <w:rPr>
-                <w:rFonts w:ascii="Arial" w:hAnsi="Arial" w:cs="Arial"/>
-                <w:b w:val="0"/>
-                <w:sz w:val="24"/>
-                <w:szCs w:val="24"/>
-                <w:lang w:val="en-US"/>
-              </w:rPr>
-              <w:t>-master</w:t>
+            <w:r>
+              <w:rPr>
+                <w:rFonts w:ascii="Arial" w:hAnsi="Arial" w:cs="Arial"/>
+                <w:b w:val="0"/>
+                <w:sz w:val="24"/>
+                <w:szCs w:val="24"/>
+                <w:lang w:val="en-US"/>
+              </w:rPr>
+              <w:t>Programma-master</w:t>
             </w:r>
           </w:p>
         </w:tc>
@@ -724,7 +643,6 @@
                 <w:lang w:val="en-US"/>
               </w:rPr>
             </w:pPr>
-            <w:proofErr w:type="spellStart"/>
             <w:r>
               <w:rPr>
                 <w:rFonts w:ascii="Arial" w:hAnsi="Arial" w:cs="Arial"/>
@@ -735,7 +653,6 @@
               </w:rPr>
               <w:t>Aanmaaktijd</w:t>
             </w:r>
-            <w:proofErr w:type="spellEnd"/>
           </w:p>
         </w:tc>
       </w:tr>
@@ -837,7 +754,6 @@
                 <w:lang w:val="en-US"/>
               </w:rPr>
             </w:pPr>
-            <w:proofErr w:type="spellStart"/>
             <w:r>
               <w:rPr>
                 <w:rFonts w:ascii="Arial" w:hAnsi="Arial" w:cs="Arial"/>
@@ -848,7 +764,6 @@
               </w:rPr>
               <w:t>Github</w:t>
             </w:r>
-            <w:proofErr w:type="spellEnd"/>
           </w:p>
         </w:tc>
         <w:tc>
@@ -995,6 +910,154 @@
         </w:tc>
       </w:tr>
     </w:tbl>
+    <w:p>
+      <w:pPr>
+        <w:pStyle w:val="Geenafstand"/>
+        <w:rPr>
+          <w:rFonts w:ascii="Arial" w:hAnsi="Arial" w:cs="Arial"/>
+          <w:sz w:val="24"/>
+          <w:szCs w:val="24"/>
+        </w:rPr>
+      </w:pPr>
+    </w:p>
+    <w:p>
+      <w:pPr>
+        <w:pStyle w:val="Geenafstand"/>
+        <w:rPr>
+          <w:rFonts w:ascii="Arial" w:hAnsi="Arial" w:cs="Arial"/>
+          <w:b/>
+          <w:sz w:val="24"/>
+          <w:szCs w:val="24"/>
+        </w:rPr>
+      </w:pPr>
+      <w:r>
+        <w:rPr>
+          <w:rFonts w:ascii="Arial" w:hAnsi="Arial" w:cs="Arial"/>
+          <w:b/>
+          <w:sz w:val="24"/>
+          <w:szCs w:val="24"/>
+        </w:rPr>
+        <w:t>Configuratie die je moet hebben:</w:t>
+      </w:r>
+    </w:p>
+    <w:p>
+      <w:pPr>
+        <w:pStyle w:val="Geenafstand"/>
+        <w:rPr>
+          <w:rFonts w:ascii="Arial" w:hAnsi="Arial" w:cs="Arial"/>
+          <w:sz w:val="24"/>
+          <w:szCs w:val="24"/>
+        </w:rPr>
+      </w:pPr>
+      <w:r>
+        <w:rPr>
+          <w:rFonts w:ascii="Arial" w:hAnsi="Arial" w:cs="Arial"/>
+          <w:b/>
+          <w:sz w:val="24"/>
+          <w:szCs w:val="24"/>
+        </w:rPr>
+        <w:t>Github repositorie</w:t>
+      </w:r>
+      <w:r>
+        <w:rPr>
+          <w:rFonts w:ascii="Arial" w:hAnsi="Arial" w:cs="Arial"/>
+          <w:sz w:val="24"/>
+          <w:szCs w:val="24"/>
+        </w:rPr>
+        <w:t>: Groep1-Barroc-it je moet een invite van Teun krijgen.</w:t>
+      </w:r>
+    </w:p>
+    <w:p>
+      <w:pPr>
+        <w:pStyle w:val="Geenafstand"/>
+        <w:rPr>
+          <w:rFonts w:ascii="Arial" w:hAnsi="Arial" w:cs="Arial"/>
+          <w:sz w:val="24"/>
+          <w:szCs w:val="24"/>
+        </w:rPr>
+      </w:pPr>
+      <w:r>
+        <w:rPr>
+          <w:rFonts w:ascii="Arial" w:hAnsi="Arial" w:cs="Arial"/>
+          <w:b/>
+          <w:sz w:val="24"/>
+          <w:szCs w:val="24"/>
+        </w:rPr>
+        <w:t xml:space="preserve">Database: </w:t>
+      </w:r>
+      <w:r>
+        <w:rPr>
+          <w:rFonts w:ascii="Arial" w:hAnsi="Arial" w:cs="Arial"/>
+          <w:sz w:val="24"/>
+          <w:szCs w:val="24"/>
+        </w:rPr>
+        <w:t>Even vragen aan 1 van de groepsleden of je de database kan krijgen.</w:t>
+      </w:r>
+    </w:p>
+    <w:p>
+      <w:pPr>
+        <w:pStyle w:val="Geenafstand"/>
+        <w:rPr>
+          <w:rFonts w:ascii="Arial" w:hAnsi="Arial" w:cs="Arial"/>
+          <w:sz w:val="24"/>
+          <w:szCs w:val="24"/>
+        </w:rPr>
+      </w:pPr>
+      <w:r>
+        <w:rPr>
+          <w:rFonts w:ascii="Arial" w:hAnsi="Arial" w:cs="Arial"/>
+          <w:b/>
+          <w:sz w:val="24"/>
+          <w:szCs w:val="24"/>
+        </w:rPr>
+        <w:t xml:space="preserve">Website: </w:t>
+      </w:r>
+      <w:r>
+        <w:rPr>
+          <w:rFonts w:ascii="Arial" w:hAnsi="Arial" w:cs="Arial"/>
+          <w:sz w:val="24"/>
+          <w:szCs w:val="24"/>
+        </w:rPr>
+        <w:t>Zelf de website naar een pad sturen die hij wil.</w:t>
+      </w:r>
+    </w:p>
+    <w:p>
+      <w:pPr>
+        <w:pStyle w:val="Geenafstand"/>
+        <w:rPr>
+          <w:rFonts w:ascii="Arial" w:hAnsi="Arial" w:cs="Arial"/>
+          <w:sz w:val="24"/>
+          <w:szCs w:val="24"/>
+        </w:rPr>
+      </w:pPr>
+      <w:r>
+        <w:rPr>
+          <w:rFonts w:ascii="Arial" w:hAnsi="Arial" w:cs="Arial"/>
+          <w:b/>
+          <w:sz w:val="24"/>
+          <w:szCs w:val="24"/>
+        </w:rPr>
+        <w:t xml:space="preserve">Skype: </w:t>
+      </w:r>
+      <w:r>
+        <w:rPr>
+          <w:rFonts w:ascii="Arial" w:hAnsi="Arial" w:cs="Arial"/>
+          <w:sz w:val="24"/>
+          <w:szCs w:val="24"/>
+        </w:rPr>
+        <w:t>Onze skype vragen voor het communiceren als je thuis zit.</w:t>
+      </w:r>
+      <w:bookmarkStart w:id="0" w:name="_GoBack"/>
+      <w:bookmarkEnd w:id="0"/>
+      <w:r>
+        <w:rPr>
+          <w:rFonts w:ascii="Arial" w:hAnsi="Arial" w:cs="Arial"/>
+          <w:sz w:val="24"/>
+          <w:szCs w:val="24"/>
+        </w:rPr>
+        <w:t xml:space="preserve"> </w:t>
+      </w:r>
+    </w:p>
     <w:p>
       <w:pPr>
         <w:pStyle w:val="Geenafstand"/>
@@ -1061,6 +1124,15 @@
           <w:szCs w:val="24"/>
         </w:rPr>
       </w:pPr>
+      <w:r>
+        <w:rPr>
+          <w:rFonts w:ascii="Arial" w:hAnsi="Arial" w:cs="Arial"/>
+          <w:b/>
+          <w:sz w:val="24"/>
+          <w:szCs w:val="24"/>
+        </w:rPr>
+        <w:t xml:space="preserve"> </w:t>
+      </w:r>
     </w:p>
     <w:p>
       <w:pPr>
@@ -1434,29 +1506,7 @@
                 <w:szCs w:val="24"/>
                 <w:lang w:val="en-US"/>
               </w:rPr>
-              <w:t xml:space="preserve"> (word, excel, </w:t>
-            </w:r>
-            <w:proofErr w:type="spellStart"/>
-            <w:r>
-              <w:rPr>
-                <w:rFonts w:ascii="Arial" w:hAnsi="Arial" w:cs="Arial"/>
-                <w:b w:val="0"/>
-                <w:sz w:val="24"/>
-                <w:szCs w:val="24"/>
-                <w:lang w:val="en-US"/>
-              </w:rPr>
-              <w:t>powerpoint</w:t>
-            </w:r>
-            <w:proofErr w:type="spellEnd"/>
-            <w:r>
-              <w:rPr>
-                <w:rFonts w:ascii="Arial" w:hAnsi="Arial" w:cs="Arial"/>
-                <w:b w:val="0"/>
-                <w:sz w:val="24"/>
-                <w:szCs w:val="24"/>
-                <w:lang w:val="en-US"/>
-              </w:rPr>
-              <w:t>)</w:t>
+              <w:t xml:space="preserve"> (word, excel, powerpoint)</w:t>
             </w:r>
           </w:p>
         </w:tc>
@@ -1612,7 +1662,6 @@
                 <w:szCs w:val="24"/>
               </w:rPr>
             </w:pPr>
-            <w:proofErr w:type="spellStart"/>
             <w:r>
               <w:rPr>
                 <w:rFonts w:ascii="Arial" w:hAnsi="Arial" w:cs="Arial"/>
@@ -1622,7 +1671,6 @@
               </w:rPr>
               <w:t>PHPStorm</w:t>
             </w:r>
-            <w:proofErr w:type="spellEnd"/>
           </w:p>
         </w:tc>
         <w:tc>
@@ -1701,25 +1749,14 @@
                 <w:szCs w:val="24"/>
               </w:rPr>
             </w:pPr>
-            <w:proofErr w:type="spellStart"/>
-            <w:r>
-              <w:rPr>
-                <w:rFonts w:ascii="Arial" w:hAnsi="Arial" w:cs="Arial"/>
-                <w:b w:val="0"/>
-                <w:sz w:val="24"/>
-                <w:szCs w:val="24"/>
-              </w:rPr>
-              <w:t>MySQL</w:t>
-            </w:r>
-            <w:proofErr w:type="spellEnd"/>
-            <w:r>
-              <w:rPr>
-                <w:rFonts w:ascii="Arial" w:hAnsi="Arial" w:cs="Arial"/>
-                <w:b w:val="0"/>
-                <w:sz w:val="24"/>
-                <w:szCs w:val="24"/>
-              </w:rPr>
-              <w:t xml:space="preserve"> Workbench</w:t>
+            <w:r>
+              <w:rPr>
+                <w:rFonts w:ascii="Arial" w:hAnsi="Arial" w:cs="Arial"/>
+                <w:b w:val="0"/>
+                <w:sz w:val="24"/>
+                <w:szCs w:val="24"/>
+              </w:rPr>
+              <w:t>MySQL Workbench</w:t>
             </w:r>
           </w:p>
         </w:tc>
@@ -1794,7 +1831,6 @@
                 <w:szCs w:val="24"/>
               </w:rPr>
             </w:pPr>
-            <w:proofErr w:type="spellStart"/>
             <w:r>
               <w:rPr>
                 <w:rFonts w:ascii="Arial" w:hAnsi="Arial" w:cs="Arial"/>
@@ -1804,7 +1840,6 @@
               </w:rPr>
               <w:t>Wamp</w:t>
             </w:r>
-            <w:proofErr w:type="spellEnd"/>
           </w:p>
         </w:tc>
         <w:tc>
@@ -1875,25 +1910,14 @@
                 <w:szCs w:val="24"/>
               </w:rPr>
             </w:pPr>
-            <w:proofErr w:type="spellStart"/>
-            <w:r>
-              <w:rPr>
-                <w:rFonts w:ascii="Arial" w:hAnsi="Arial" w:cs="Arial"/>
-                <w:b w:val="0"/>
-                <w:sz w:val="24"/>
-                <w:szCs w:val="24"/>
-              </w:rPr>
-              <w:t>Github</w:t>
-            </w:r>
-            <w:proofErr w:type="spellEnd"/>
-            <w:r>
-              <w:rPr>
-                <w:rFonts w:ascii="Arial" w:hAnsi="Arial" w:cs="Arial"/>
-                <w:b w:val="0"/>
-                <w:sz w:val="24"/>
-                <w:szCs w:val="24"/>
-              </w:rPr>
-              <w:t xml:space="preserve"> desktop</w:t>
+            <w:r>
+              <w:rPr>
+                <w:rFonts w:ascii="Arial" w:hAnsi="Arial" w:cs="Arial"/>
+                <w:b w:val="0"/>
+                <w:sz w:val="24"/>
+                <w:szCs w:val="24"/>
+              </w:rPr>
+              <w:t>Github desktop</w:t>
             </w:r>
           </w:p>
         </w:tc>
@@ -2136,29 +2160,7 @@
                 <w:sz w:val="24"/>
                 <w:szCs w:val="24"/>
               </w:rPr>
-              <w:t xml:space="preserve">Adobe </w:t>
-            </w:r>
-            <w:proofErr w:type="spellStart"/>
-            <w:proofErr w:type="gramStart"/>
-            <w:r>
-              <w:rPr>
-                <w:rFonts w:ascii="Arial" w:hAnsi="Arial" w:cs="Arial"/>
-                <w:b w:val="0"/>
-                <w:sz w:val="24"/>
-                <w:szCs w:val="24"/>
-              </w:rPr>
-              <w:t>photoshop</w:t>
-            </w:r>
-            <w:proofErr w:type="spellEnd"/>
-            <w:proofErr w:type="gramEnd"/>
-            <w:r>
-              <w:rPr>
-                <w:rFonts w:ascii="Arial" w:hAnsi="Arial" w:cs="Arial"/>
-                <w:b w:val="0"/>
-                <w:sz w:val="24"/>
-                <w:szCs w:val="24"/>
-              </w:rPr>
-              <w:t xml:space="preserve"> CS6</w:t>
+              <w:t>Adobe photoshop CS6</w:t>
             </w:r>
           </w:p>
         </w:tc>
@@ -2237,6 +2239,7 @@
                 <w:sz w:val="24"/>
                 <w:szCs w:val="24"/>
               </w:rPr>
+              <w:lastRenderedPageBreak/>
               <w:t>PHP</w:t>
             </w:r>
           </w:p>
@@ -2312,25 +2315,14 @@
                 <w:szCs w:val="24"/>
               </w:rPr>
             </w:pPr>
-            <w:proofErr w:type="spellStart"/>
-            <w:r>
-              <w:rPr>
-                <w:rFonts w:ascii="Arial" w:hAnsi="Arial" w:cs="Arial"/>
-                <w:b w:val="0"/>
-                <w:sz w:val="24"/>
-                <w:szCs w:val="24"/>
-              </w:rPr>
-              <w:t>Mysql</w:t>
-            </w:r>
-            <w:proofErr w:type="spellEnd"/>
-            <w:r>
-              <w:rPr>
-                <w:rFonts w:ascii="Arial" w:hAnsi="Arial" w:cs="Arial"/>
-                <w:b w:val="0"/>
-                <w:sz w:val="24"/>
-                <w:szCs w:val="24"/>
-              </w:rPr>
-              <w:t xml:space="preserve"> server</w:t>
+            <w:r>
+              <w:rPr>
+                <w:rFonts w:ascii="Arial" w:hAnsi="Arial" w:cs="Arial"/>
+                <w:b w:val="0"/>
+                <w:sz w:val="24"/>
+                <w:szCs w:val="24"/>
+              </w:rPr>
+              <w:t>Mysql server</w:t>
             </w:r>
           </w:p>
         </w:tc>
@@ -2509,19 +2501,8 @@
                 <w:sz w:val="24"/>
                 <w:szCs w:val="24"/>
               </w:rPr>
-              <w:t xml:space="preserve">HTML </w:t>
-            </w:r>
-            <w:proofErr w:type="spellStart"/>
-            <w:r>
-              <w:rPr>
-                <w:rFonts w:ascii="Arial" w:hAnsi="Arial" w:cs="Arial"/>
-                <w:b w:val="0"/>
-                <w:sz w:val="24"/>
-                <w:szCs w:val="24"/>
-              </w:rPr>
-              <w:t>Boilerplate</w:t>
-            </w:r>
-            <w:proofErr w:type="spellEnd"/>
+              <w:t>HTML Boilerplate</w:t>
+            </w:r>
           </w:p>
         </w:tc>
         <w:tc>
@@ -2618,7 +2599,6 @@
           <w:sz w:val="24"/>
           <w:szCs w:val="24"/>
         </w:rPr>
-        <w:lastRenderedPageBreak/>
         <w:t>Hardware:</w:t>
       </w:r>
     </w:p>
@@ -2975,7 +2955,6 @@
                 <w:szCs w:val="24"/>
               </w:rPr>
             </w:pPr>
-            <w:proofErr w:type="spellStart"/>
             <w:r>
               <w:rPr>
                 <w:rFonts w:ascii="Arial" w:hAnsi="Arial" w:cs="Arial"/>
@@ -2985,7 +2964,6 @@
               </w:rPr>
               <w:t>Mamp</w:t>
             </w:r>
-            <w:proofErr w:type="spellEnd"/>
           </w:p>
         </w:tc>
         <w:tc>
@@ -3063,19 +3041,8 @@
                 <w:sz w:val="24"/>
                 <w:szCs w:val="24"/>
               </w:rPr>
-              <w:t xml:space="preserve">Draw.io </w:t>
-            </w:r>
-            <w:proofErr w:type="spellStart"/>
-            <w:r>
-              <w:rPr>
-                <w:rFonts w:ascii="Arial" w:hAnsi="Arial" w:cs="Arial"/>
-                <w:b w:val="0"/>
-                <w:sz w:val="24"/>
-                <w:szCs w:val="24"/>
-              </w:rPr>
-              <w:t>deskop</w:t>
-            </w:r>
-            <w:proofErr w:type="spellEnd"/>
+              <w:t>Draw.io deskop</w:t>
+            </w:r>
           </w:p>
         </w:tc>
         <w:tc>
@@ -3149,7 +3116,6 @@
                 <w:szCs w:val="24"/>
               </w:rPr>
             </w:pPr>
-            <w:proofErr w:type="spellStart"/>
             <w:r>
               <w:rPr>
                 <w:rFonts w:ascii="Arial" w:hAnsi="Arial" w:cs="Arial"/>
@@ -3159,7 +3125,6 @@
               </w:rPr>
               <w:t>PHPStorm</w:t>
             </w:r>
-            <w:proofErr w:type="spellEnd"/>
           </w:p>
         </w:tc>
         <w:tc>
@@ -3230,25 +3195,14 @@
                 <w:szCs w:val="24"/>
               </w:rPr>
             </w:pPr>
-            <w:proofErr w:type="spellStart"/>
-            <w:r>
-              <w:rPr>
-                <w:rFonts w:ascii="Arial" w:hAnsi="Arial" w:cs="Arial"/>
-                <w:b w:val="0"/>
-                <w:sz w:val="24"/>
-                <w:szCs w:val="24"/>
-              </w:rPr>
-              <w:t>MySQL</w:t>
-            </w:r>
-            <w:proofErr w:type="spellEnd"/>
-            <w:r>
-              <w:rPr>
-                <w:rFonts w:ascii="Arial" w:hAnsi="Arial" w:cs="Arial"/>
-                <w:b w:val="0"/>
-                <w:sz w:val="24"/>
-                <w:szCs w:val="24"/>
-              </w:rPr>
-              <w:t xml:space="preserve"> Workbench</w:t>
+            <w:r>
+              <w:rPr>
+                <w:rFonts w:ascii="Arial" w:hAnsi="Arial" w:cs="Arial"/>
+                <w:b w:val="0"/>
+                <w:sz w:val="24"/>
+                <w:szCs w:val="24"/>
+              </w:rPr>
+              <w:t>MySQL Workbench</w:t>
             </w:r>
           </w:p>
         </w:tc>
@@ -3323,25 +3277,14 @@
                 <w:szCs w:val="24"/>
               </w:rPr>
             </w:pPr>
-            <w:proofErr w:type="spellStart"/>
-            <w:r>
-              <w:rPr>
-                <w:rFonts w:ascii="Arial" w:hAnsi="Arial" w:cs="Arial"/>
-                <w:b w:val="0"/>
-                <w:sz w:val="24"/>
-                <w:szCs w:val="24"/>
-              </w:rPr>
-              <w:t>Github</w:t>
-            </w:r>
-            <w:proofErr w:type="spellEnd"/>
-            <w:r>
-              <w:rPr>
-                <w:rFonts w:ascii="Arial" w:hAnsi="Arial" w:cs="Arial"/>
-                <w:b w:val="0"/>
-                <w:sz w:val="24"/>
-                <w:szCs w:val="24"/>
-              </w:rPr>
-              <w:t xml:space="preserve"> desktop</w:t>
+            <w:r>
+              <w:rPr>
+                <w:rFonts w:ascii="Arial" w:hAnsi="Arial" w:cs="Arial"/>
+                <w:b w:val="0"/>
+                <w:sz w:val="24"/>
+                <w:szCs w:val="24"/>
+              </w:rPr>
+              <w:t>Github desktop</w:t>
             </w:r>
           </w:p>
         </w:tc>
@@ -3527,18 +3470,8 @@
                 <w:sz w:val="24"/>
                 <w:szCs w:val="24"/>
               </w:rPr>
-              <w:t xml:space="preserve">OS X </w:t>
-            </w:r>
-            <w:proofErr w:type="spellStart"/>
-            <w:r>
-              <w:rPr>
-                <w:rFonts w:ascii="Arial" w:hAnsi="Arial" w:cs="Arial"/>
-                <w:sz w:val="24"/>
-                <w:szCs w:val="24"/>
-              </w:rPr>
-              <w:t>Yosemite</w:t>
-            </w:r>
-            <w:proofErr w:type="spellEnd"/>
+              <w:t>OS X Yosemite</w:t>
+            </w:r>
           </w:p>
         </w:tc>
         <w:tc>
@@ -3591,29 +3524,7 @@
                 <w:sz w:val="24"/>
                 <w:szCs w:val="24"/>
               </w:rPr>
-              <w:t xml:space="preserve">Adobe </w:t>
-            </w:r>
-            <w:proofErr w:type="spellStart"/>
-            <w:proofErr w:type="gramStart"/>
-            <w:r>
-              <w:rPr>
-                <w:rFonts w:ascii="Arial" w:hAnsi="Arial" w:cs="Arial"/>
-                <w:b w:val="0"/>
-                <w:sz w:val="24"/>
-                <w:szCs w:val="24"/>
-              </w:rPr>
-              <w:t>photoshop</w:t>
-            </w:r>
-            <w:proofErr w:type="spellEnd"/>
-            <w:proofErr w:type="gramEnd"/>
-            <w:r>
-              <w:rPr>
-                <w:rFonts w:ascii="Arial" w:hAnsi="Arial" w:cs="Arial"/>
-                <w:b w:val="0"/>
-                <w:sz w:val="24"/>
-                <w:szCs w:val="24"/>
-              </w:rPr>
-              <w:t xml:space="preserve"> CS6</w:t>
+              <w:t>Adobe photoshop CS6</w:t>
             </w:r>
           </w:p>
         </w:tc>
@@ -3774,19 +3685,8 @@
                 <w:sz w:val="24"/>
                 <w:szCs w:val="24"/>
               </w:rPr>
-              <w:t xml:space="preserve">HTML </w:t>
-            </w:r>
-            <w:proofErr w:type="spellStart"/>
-            <w:r>
-              <w:rPr>
-                <w:rFonts w:ascii="Arial" w:hAnsi="Arial" w:cs="Arial"/>
-                <w:b w:val="0"/>
-                <w:sz w:val="24"/>
-                <w:szCs w:val="24"/>
-              </w:rPr>
-              <w:t>Boilerplate</w:t>
-            </w:r>
-            <w:proofErr w:type="spellEnd"/>
+              <w:t>HTML Boilerplate</w:t>
+            </w:r>
           </w:p>
         </w:tc>
         <w:tc>
@@ -3889,29 +3789,7 @@
                 <w:szCs w:val="24"/>
                 <w:lang w:val="en-US"/>
               </w:rPr>
-              <w:t xml:space="preserve"> (word, excel, </w:t>
-            </w:r>
-            <w:proofErr w:type="spellStart"/>
-            <w:r>
-              <w:rPr>
-                <w:rFonts w:ascii="Arial" w:hAnsi="Arial" w:cs="Arial"/>
-                <w:b w:val="0"/>
-                <w:sz w:val="24"/>
-                <w:szCs w:val="24"/>
-                <w:lang w:val="en-US"/>
-              </w:rPr>
-              <w:t>powerpoint</w:t>
-            </w:r>
-            <w:proofErr w:type="spellEnd"/>
-            <w:r>
-              <w:rPr>
-                <w:rFonts w:ascii="Arial" w:hAnsi="Arial" w:cs="Arial"/>
-                <w:b w:val="0"/>
-                <w:sz w:val="24"/>
-                <w:szCs w:val="24"/>
-                <w:lang w:val="en-US"/>
-              </w:rPr>
-              <w:t>)</w:t>
+              <w:t xml:space="preserve"> (word, excel, powerpoint)</w:t>
             </w:r>
           </w:p>
         </w:tc>
@@ -3984,25 +3862,14 @@
                 <w:szCs w:val="24"/>
               </w:rPr>
             </w:pPr>
-            <w:proofErr w:type="spellStart"/>
-            <w:r>
-              <w:rPr>
-                <w:rFonts w:ascii="Arial" w:hAnsi="Arial" w:cs="Arial"/>
-                <w:b w:val="0"/>
-                <w:sz w:val="24"/>
-                <w:szCs w:val="24"/>
-              </w:rPr>
-              <w:t>Mysql</w:t>
-            </w:r>
-            <w:proofErr w:type="spellEnd"/>
-            <w:r>
-              <w:rPr>
-                <w:rFonts w:ascii="Arial" w:hAnsi="Arial" w:cs="Arial"/>
-                <w:b w:val="0"/>
-                <w:sz w:val="24"/>
-                <w:szCs w:val="24"/>
-              </w:rPr>
-              <w:t xml:space="preserve"> server</w:t>
+            <w:r>
+              <w:rPr>
+                <w:rFonts w:ascii="Arial" w:hAnsi="Arial" w:cs="Arial"/>
+                <w:b w:val="0"/>
+                <w:sz w:val="24"/>
+                <w:szCs w:val="24"/>
+              </w:rPr>
+              <w:t>Mysql server</w:t>
             </w:r>
           </w:p>
         </w:tc>
@@ -4269,25 +4136,14 @@
                 <w:szCs w:val="24"/>
               </w:rPr>
             </w:pPr>
-            <w:proofErr w:type="spellStart"/>
-            <w:r>
-              <w:rPr>
-                <w:rFonts w:ascii="Arial" w:hAnsi="Arial" w:cs="Arial"/>
-                <w:b w:val="0"/>
-                <w:sz w:val="24"/>
-                <w:szCs w:val="24"/>
-              </w:rPr>
-              <w:t>Macbook</w:t>
-            </w:r>
-            <w:proofErr w:type="spellEnd"/>
-            <w:r>
-              <w:rPr>
-                <w:rFonts w:ascii="Arial" w:hAnsi="Arial" w:cs="Arial"/>
-                <w:b w:val="0"/>
-                <w:sz w:val="24"/>
-                <w:szCs w:val="24"/>
-              </w:rPr>
-              <w:t xml:space="preserve"> Pro</w:t>
+            <w:r>
+              <w:rPr>
+                <w:rFonts w:ascii="Arial" w:hAnsi="Arial" w:cs="Arial"/>
+                <w:b w:val="0"/>
+                <w:sz w:val="24"/>
+                <w:szCs w:val="24"/>
+              </w:rPr>
+              <w:t>Macbook Pro</w:t>
             </w:r>
           </w:p>
         </w:tc>
@@ -4312,18 +4168,8 @@
                 <w:sz w:val="24"/>
                 <w:szCs w:val="24"/>
               </w:rPr>
-              <w:t xml:space="preserve">Besturingssysteem: OS X </w:t>
-            </w:r>
-            <w:proofErr w:type="spellStart"/>
-            <w:r>
-              <w:rPr>
-                <w:rFonts w:ascii="Arial" w:hAnsi="Arial" w:cs="Arial"/>
-                <w:sz w:val="24"/>
-                <w:szCs w:val="24"/>
-              </w:rPr>
-              <w:t>Yosemite</w:t>
-            </w:r>
-            <w:proofErr w:type="spellEnd"/>
+              <w:t>Besturingssysteem: OS X Yosemite</w:t>
+            </w:r>
           </w:p>
         </w:tc>
       </w:tr>
@@ -4728,29 +4574,7 @@
                 <w:szCs w:val="24"/>
                 <w:lang w:val="en-US"/>
               </w:rPr>
-              <w:t xml:space="preserve"> (word, excel, </w:t>
-            </w:r>
-            <w:proofErr w:type="spellStart"/>
-            <w:r>
-              <w:rPr>
-                <w:rFonts w:ascii="Arial" w:hAnsi="Arial" w:cs="Arial"/>
-                <w:b w:val="0"/>
-                <w:sz w:val="24"/>
-                <w:szCs w:val="24"/>
-                <w:lang w:val="en-US"/>
-              </w:rPr>
-              <w:t>powerpoint</w:t>
-            </w:r>
-            <w:proofErr w:type="spellEnd"/>
-            <w:r>
-              <w:rPr>
-                <w:rFonts w:ascii="Arial" w:hAnsi="Arial" w:cs="Arial"/>
-                <w:b w:val="0"/>
-                <w:sz w:val="24"/>
-                <w:szCs w:val="24"/>
-                <w:lang w:val="en-US"/>
-              </w:rPr>
-              <w:t>)</w:t>
+              <w:t xml:space="preserve"> (word, excel, powerpoint)</w:t>
             </w:r>
           </w:p>
         </w:tc>
@@ -4906,7 +4730,6 @@
                 <w:szCs w:val="24"/>
               </w:rPr>
             </w:pPr>
-            <w:proofErr w:type="spellStart"/>
             <w:r>
               <w:rPr>
                 <w:rFonts w:ascii="Arial" w:hAnsi="Arial" w:cs="Arial"/>
@@ -4916,7 +4739,6 @@
               </w:rPr>
               <w:t>PHPStorm</w:t>
             </w:r>
-            <w:proofErr w:type="spellEnd"/>
           </w:p>
         </w:tc>
         <w:tc>
@@ -4987,25 +4809,14 @@
                 <w:szCs w:val="24"/>
               </w:rPr>
             </w:pPr>
-            <w:proofErr w:type="spellStart"/>
-            <w:r>
-              <w:rPr>
-                <w:rFonts w:ascii="Arial" w:hAnsi="Arial" w:cs="Arial"/>
-                <w:b w:val="0"/>
-                <w:sz w:val="24"/>
-                <w:szCs w:val="24"/>
-              </w:rPr>
-              <w:t>MySQL</w:t>
-            </w:r>
-            <w:proofErr w:type="spellEnd"/>
-            <w:r>
-              <w:rPr>
-                <w:rFonts w:ascii="Arial" w:hAnsi="Arial" w:cs="Arial"/>
-                <w:b w:val="0"/>
-                <w:sz w:val="24"/>
-                <w:szCs w:val="24"/>
-              </w:rPr>
-              <w:t xml:space="preserve"> Workbench</w:t>
+            <w:r>
+              <w:rPr>
+                <w:rFonts w:ascii="Arial" w:hAnsi="Arial" w:cs="Arial"/>
+                <w:b w:val="0"/>
+                <w:sz w:val="24"/>
+                <w:szCs w:val="24"/>
+              </w:rPr>
+              <w:t>MySQL Workbench</w:t>
             </w:r>
           </w:p>
         </w:tc>
@@ -5080,7 +4891,6 @@
                 <w:szCs w:val="24"/>
               </w:rPr>
             </w:pPr>
-            <w:proofErr w:type="spellStart"/>
             <w:r>
               <w:rPr>
                 <w:rFonts w:ascii="Arial" w:hAnsi="Arial" w:cs="Arial"/>
@@ -5090,7 +4900,6 @@
               </w:rPr>
               <w:t>Wamp</w:t>
             </w:r>
-            <w:proofErr w:type="spellEnd"/>
           </w:p>
         </w:tc>
         <w:tc>
@@ -5161,25 +4970,14 @@
                 <w:szCs w:val="24"/>
               </w:rPr>
             </w:pPr>
-            <w:proofErr w:type="spellStart"/>
-            <w:r>
-              <w:rPr>
-                <w:rFonts w:ascii="Arial" w:hAnsi="Arial" w:cs="Arial"/>
-                <w:b w:val="0"/>
-                <w:sz w:val="24"/>
-                <w:szCs w:val="24"/>
-              </w:rPr>
-              <w:t>Github</w:t>
-            </w:r>
-            <w:proofErr w:type="spellEnd"/>
-            <w:r>
-              <w:rPr>
-                <w:rFonts w:ascii="Arial" w:hAnsi="Arial" w:cs="Arial"/>
-                <w:b w:val="0"/>
-                <w:sz w:val="24"/>
-                <w:szCs w:val="24"/>
-              </w:rPr>
-              <w:t xml:space="preserve"> desktop</w:t>
+            <w:r>
+              <w:rPr>
+                <w:rFonts w:ascii="Arial" w:hAnsi="Arial" w:cs="Arial"/>
+                <w:b w:val="0"/>
+                <w:sz w:val="24"/>
+                <w:szCs w:val="24"/>
+              </w:rPr>
+              <w:t>Github desktop</w:t>
             </w:r>
           </w:p>
         </w:tc>
@@ -5422,29 +5220,7 @@
                 <w:sz w:val="24"/>
                 <w:szCs w:val="24"/>
               </w:rPr>
-              <w:t xml:space="preserve">Adobe </w:t>
-            </w:r>
-            <w:proofErr w:type="spellStart"/>
-            <w:proofErr w:type="gramStart"/>
-            <w:r>
-              <w:rPr>
-                <w:rFonts w:ascii="Arial" w:hAnsi="Arial" w:cs="Arial"/>
-                <w:b w:val="0"/>
-                <w:sz w:val="24"/>
-                <w:szCs w:val="24"/>
-              </w:rPr>
-              <w:t>photoshop</w:t>
-            </w:r>
-            <w:proofErr w:type="spellEnd"/>
-            <w:proofErr w:type="gramEnd"/>
-            <w:r>
-              <w:rPr>
-                <w:rFonts w:ascii="Arial" w:hAnsi="Arial" w:cs="Arial"/>
-                <w:b w:val="0"/>
-                <w:sz w:val="24"/>
-                <w:szCs w:val="24"/>
-              </w:rPr>
-              <w:t xml:space="preserve"> CS6</w:t>
+              <w:t>Adobe photoshop CS6</w:t>
             </w:r>
           </w:p>
         </w:tc>
@@ -5605,19 +5381,8 @@
                 <w:sz w:val="24"/>
                 <w:szCs w:val="24"/>
               </w:rPr>
-              <w:t xml:space="preserve">HTML </w:t>
-            </w:r>
-            <w:proofErr w:type="spellStart"/>
-            <w:r>
-              <w:rPr>
-                <w:rFonts w:ascii="Arial" w:hAnsi="Arial" w:cs="Arial"/>
-                <w:b w:val="0"/>
-                <w:sz w:val="24"/>
-                <w:szCs w:val="24"/>
-              </w:rPr>
-              <w:t>Boilerplate</w:t>
-            </w:r>
-            <w:proofErr w:type="spellEnd"/>
+              <w:t>HTML Boilerplate</w:t>
+            </w:r>
           </w:p>
         </w:tc>
         <w:tc>
@@ -5688,25 +5453,14 @@
                 <w:szCs w:val="24"/>
               </w:rPr>
             </w:pPr>
-            <w:proofErr w:type="spellStart"/>
-            <w:r>
-              <w:rPr>
-                <w:rFonts w:ascii="Arial" w:hAnsi="Arial" w:cs="Arial"/>
-                <w:b w:val="0"/>
-                <w:sz w:val="24"/>
-                <w:szCs w:val="24"/>
-              </w:rPr>
-              <w:t>Mysql</w:t>
-            </w:r>
-            <w:proofErr w:type="spellEnd"/>
-            <w:r>
-              <w:rPr>
-                <w:rFonts w:ascii="Arial" w:hAnsi="Arial" w:cs="Arial"/>
-                <w:b w:val="0"/>
-                <w:sz w:val="24"/>
-                <w:szCs w:val="24"/>
-              </w:rPr>
-              <w:t xml:space="preserve"> server</w:t>
+            <w:r>
+              <w:rPr>
+                <w:rFonts w:ascii="Arial" w:hAnsi="Arial" w:cs="Arial"/>
+                <w:b w:val="0"/>
+                <w:sz w:val="24"/>
+                <w:szCs w:val="24"/>
+              </w:rPr>
+              <w:t>Mysql server</w:t>
             </w:r>
           </w:p>
         </w:tc>
@@ -5980,27 +5734,7 @@
                 <w:sz w:val="24"/>
                 <w:szCs w:val="24"/>
               </w:rPr>
-              <w:t xml:space="preserve">HP </w:t>
-            </w:r>
-            <w:proofErr w:type="spellStart"/>
-            <w:r>
-              <w:rPr>
-                <w:rFonts w:ascii="Arial" w:hAnsi="Arial" w:cs="Arial"/>
-                <w:b w:val="0"/>
-                <w:sz w:val="24"/>
-                <w:szCs w:val="24"/>
-              </w:rPr>
-              <w:t>probook</w:t>
-            </w:r>
-            <w:proofErr w:type="spellEnd"/>
-            <w:r>
-              <w:rPr>
-                <w:rFonts w:ascii="Arial" w:hAnsi="Arial" w:cs="Arial"/>
-                <w:b w:val="0"/>
-                <w:sz w:val="24"/>
-                <w:szCs w:val="24"/>
-              </w:rPr>
-              <w:t xml:space="preserve"> 450 g2</w:t>
+              <w:t>HP probook 450 g2</w:t>
             </w:r>
           </w:p>
         </w:tc>
@@ -6051,40 +5785,16 @@
                 <w:lang w:val="en-US"/>
               </w:rPr>
             </w:pPr>
-            <w:proofErr w:type="spellStart"/>
-            <w:r>
-              <w:rPr>
-                <w:rFonts w:ascii="Arial" w:hAnsi="Arial" w:cs="Arial"/>
-                <w:b w:val="0"/>
-                <w:sz w:val="24"/>
-                <w:szCs w:val="24"/>
-                <w:lang w:val="en-US"/>
-              </w:rPr>
-              <w:t>Wd</w:t>
-            </w:r>
-            <w:proofErr w:type="spellEnd"/>
-            <w:r>
-              <w:rPr>
-                <w:rFonts w:ascii="Arial" w:hAnsi="Arial" w:cs="Arial"/>
-                <w:b w:val="0"/>
-                <w:sz w:val="24"/>
-                <w:szCs w:val="24"/>
-                <w:lang w:val="en-US"/>
-              </w:rPr>
-              <w:t xml:space="preserve"> elements portable 1tb </w:t>
-            </w:r>
-            <w:proofErr w:type="spellStart"/>
-            <w:r>
-              <w:rPr>
-                <w:rFonts w:ascii="Arial" w:hAnsi="Arial" w:cs="Arial"/>
-                <w:b w:val="0"/>
-                <w:sz w:val="24"/>
-                <w:szCs w:val="24"/>
-                <w:lang w:val="en-US"/>
-              </w:rPr>
-              <w:t>hdd</w:t>
-            </w:r>
-            <w:proofErr w:type="spellEnd"/>
+            <w:r>
+              <w:rPr>
+                <w:rFonts w:ascii="Arial" w:hAnsi="Arial" w:cs="Arial"/>
+                <w:b w:val="0"/>
+                <w:sz w:val="24"/>
+                <w:szCs w:val="24"/>
+                <w:lang w:val="en-US"/>
+              </w:rPr>
+              <w:t>Wd elements portable 1tb hdd</w:t>
+            </w:r>
           </w:p>
         </w:tc>
         <w:tc>
@@ -6110,39 +5820,8 @@
                 <w:szCs w:val="24"/>
                 <w:lang w:val="en-US"/>
               </w:rPr>
-              <w:t xml:space="preserve">1 </w:t>
-            </w:r>
-            <w:proofErr w:type="spellStart"/>
-            <w:r>
-              <w:rPr>
-                <w:rFonts w:ascii="Arial" w:hAnsi="Arial" w:cs="Arial"/>
-                <w:sz w:val="24"/>
-                <w:szCs w:val="24"/>
-                <w:lang w:val="en-US"/>
-              </w:rPr>
-              <w:t>tb</w:t>
-            </w:r>
-            <w:proofErr w:type="spellEnd"/>
-            <w:r>
-              <w:rPr>
-                <w:rFonts w:ascii="Arial" w:hAnsi="Arial" w:cs="Arial"/>
-                <w:sz w:val="24"/>
-                <w:szCs w:val="24"/>
-                <w:lang w:val="en-US"/>
-              </w:rPr>
-              <w:t xml:space="preserve"> </w:t>
-            </w:r>
-            <w:proofErr w:type="spellStart"/>
-            <w:r>
-              <w:rPr>
-                <w:rFonts w:ascii="Arial" w:hAnsi="Arial" w:cs="Arial"/>
-                <w:sz w:val="24"/>
-                <w:szCs w:val="24"/>
-                <w:lang w:val="en-US"/>
-              </w:rPr>
-              <w:t>opslag</w:t>
-            </w:r>
-            <w:proofErr w:type="spellEnd"/>
+              <w:t>1 tb opslag</w:t>
+            </w:r>
           </w:p>
         </w:tc>
       </w:tr>
@@ -7219,7 +6898,7 @@
 </file>
 
 <file path=customXml/itemProps1.xml><?xml version="1.0" encoding="utf-8"?>
-<ds:datastoreItem xmlns:ds="http://schemas.openxmlformats.org/officeDocument/2006/customXml" ds:itemID="{5ADB9DB6-C018-42B0-99A9-EBAC0B199443}">
+<ds:datastoreItem xmlns:ds="http://schemas.openxmlformats.org/officeDocument/2006/customXml" ds:itemID="{9D3BDB8A-E954-4304-99E0-FCC86C980821}">
   <ds:schemaRefs>
     <ds:schemaRef ds:uri="http://schemas.openxmlformats.org/officeDocument/2006/bibliography"/>
   </ds:schemaRefs>

</xml_diff>